<commit_message>
Optimized for Sharpe Ratio
</commit_message>
<xml_diff>
--- a/Finlatics Project_Presentation.docx
+++ b/Finlatics Project_Presentation.docx
@@ -274,6 +274,18 @@
       <w:pPr>
         <w:rPr>
           <w:rFonts w:ascii="Bahnschrift Condensed" w:hAnsi="Bahnschrift Condensed"/>
+          <w:sz w:val="24"/>
+          <w:szCs w:val="24"/>
+          <w:lang w:val="en-US"/>
+        </w:rPr>
+      </w:pPr>
+      <w:bookmarkStart w:id="0" w:name="_GoBack"/>
+      <w:bookmarkEnd w:id="0"/>
+    </w:p>
+    <w:p>
+      <w:pPr>
+        <w:rPr>
+          <w:rFonts w:ascii="Bahnschrift Condensed" w:hAnsi="Bahnschrift Condensed"/>
           <w:sz w:val="36"/>
           <w:szCs w:val="36"/>
           <w:u w:val="single"/>
@@ -363,15 +375,14 @@
       <w:r>
         <w:rPr>
           <w:rFonts w:ascii="Bahnschrift Condensed" w:hAnsi="Bahnschrift Condensed"/>
-          <w:noProof/>
           <w:sz w:val="28"/>
           <w:szCs w:val="28"/>
-          <w:lang w:eastAsia="en-IN"/>
+          <w:lang w:val="en-US"/>
         </w:rPr>
         <w:drawing>
-          <wp:inline distT="0" distB="0" distL="0" distR="0" wp14:anchorId="35ED4AA7" wp14:editId="3BE08754">
-            <wp:extent cx="5752929" cy="2387600"/>
-            <wp:effectExtent l="0" t="0" r="635" b="0"/>
+          <wp:inline distT="0" distB="0" distL="0" distR="0" wp14:anchorId="4FB13FA8" wp14:editId="785CDD44">
+            <wp:extent cx="5731510" cy="2479040"/>
+            <wp:effectExtent l="0" t="0" r="2540" b="0"/>
             <wp:docPr id="1" name="Picture 1"/>
             <wp:cNvGraphicFramePr>
               <a:graphicFrameLocks xmlns:a="http://schemas.openxmlformats.org/drawingml/2006/main" noChangeAspect="1"/>
@@ -392,7 +403,7 @@
                   <pic:spPr>
                     <a:xfrm>
                       <a:off x="0" y="0"/>
-                      <a:ext cx="5762462" cy="2391556"/>
+                      <a:ext cx="5731510" cy="2479040"/>
                     </a:xfrm>
                     <a:prstGeom prst="rect">
                       <a:avLst/>
@@ -527,6 +538,28 @@
           <w:lang w:eastAsia="en-IN"/>
         </w:rPr>
       </w:pPr>
+    </w:p>
+    <w:p>
+      <w:pPr>
+        <w:spacing w:before="100" w:beforeAutospacing="1" w:after="100" w:afterAutospacing="1" w:line="240" w:lineRule="auto"/>
+        <w:rPr>
+          <w:rFonts w:ascii="Bahnschrift Condensed" w:eastAsia="Times New Roman" w:hAnsi="Bahnschrift Condensed" w:cs="Times New Roman"/>
+          <w:sz w:val="24"/>
+          <w:szCs w:val="24"/>
+          <w:lang w:eastAsia="en-IN"/>
+        </w:rPr>
+      </w:pPr>
+    </w:p>
+    <w:p>
+      <w:pPr>
+        <w:spacing w:before="100" w:beforeAutospacing="1" w:after="100" w:afterAutospacing="1" w:line="240" w:lineRule="auto"/>
+        <w:rPr>
+          <w:rFonts w:ascii="Bahnschrift Condensed" w:eastAsia="Times New Roman" w:hAnsi="Bahnschrift Condensed" w:cs="Times New Roman"/>
+          <w:sz w:val="24"/>
+          <w:szCs w:val="24"/>
+          <w:lang w:eastAsia="en-IN"/>
+        </w:rPr>
+      </w:pPr>
       <w:r>
         <w:rPr>
           <w:rFonts w:ascii="Bahnschrift Condensed" w:eastAsia="Times New Roman" w:hAnsi="Bahnschrift Condensed" w:cs="Times New Roman"/>
@@ -552,16 +585,15 @@
       <w:r>
         <w:rPr>
           <w:rFonts w:ascii="Bahnschrift Condensed" w:eastAsia="Times New Roman" w:hAnsi="Bahnschrift Condensed" w:cs="Times New Roman"/>
-          <w:noProof/>
           <w:sz w:val="28"/>
           <w:szCs w:val="28"/>
           <w:lang w:eastAsia="en-IN"/>
         </w:rPr>
         <w:drawing>
-          <wp:inline distT="0" distB="0" distL="0" distR="0" wp14:anchorId="335C07D7" wp14:editId="252FE7DE">
-            <wp:extent cx="4000192" cy="792492"/>
-            <wp:effectExtent l="0" t="0" r="635" b="7620"/>
-            <wp:docPr id="2" name="Picture 2"/>
+          <wp:inline distT="0" distB="0" distL="0" distR="0" wp14:anchorId="23597410" wp14:editId="0A591ABC">
+            <wp:extent cx="3297833" cy="935990"/>
+            <wp:effectExtent l="0" t="0" r="0" b="0"/>
+            <wp:docPr id="3" name="Picture 3"/>
             <wp:cNvGraphicFramePr>
               <a:graphicFrameLocks xmlns:a="http://schemas.openxmlformats.org/drawingml/2006/main" noChangeAspect="1"/>
             </wp:cNvGraphicFramePr>
@@ -581,7 +613,7 @@
                   <pic:spPr>
                     <a:xfrm>
                       <a:off x="0" y="0"/>
-                      <a:ext cx="4185852" cy="829274"/>
+                      <a:ext cx="3306993" cy="938590"/>
                     </a:xfrm>
                     <a:prstGeom prst="rect">
                       <a:avLst/>
@@ -628,16 +660,15 @@
       <w:r>
         <w:rPr>
           <w:rFonts w:ascii="Bahnschrift Condensed" w:eastAsia="Times New Roman" w:hAnsi="Bahnschrift Condensed" w:cs="Times New Roman"/>
-          <w:noProof/>
           <w:sz w:val="28"/>
           <w:szCs w:val="28"/>
           <w:lang w:eastAsia="en-IN"/>
         </w:rPr>
         <w:drawing>
-          <wp:inline distT="0" distB="0" distL="0" distR="0" wp14:anchorId="1F41B185" wp14:editId="55398DC9">
-            <wp:extent cx="5403850" cy="2150524"/>
-            <wp:effectExtent l="0" t="0" r="6350" b="2540"/>
-            <wp:docPr id="4" name="Picture 4"/>
+          <wp:inline distT="0" distB="0" distL="0" distR="0" wp14:anchorId="0ED0DF8D" wp14:editId="16FFD3CB">
+            <wp:extent cx="5731510" cy="2456180"/>
+            <wp:effectExtent l="0" t="0" r="2540" b="1270"/>
+            <wp:docPr id="6" name="Picture 6"/>
             <wp:cNvGraphicFramePr>
               <a:graphicFrameLocks xmlns:a="http://schemas.openxmlformats.org/drawingml/2006/main" noChangeAspect="1"/>
             </wp:cNvGraphicFramePr>
@@ -657,7 +688,7 @@
                   <pic:spPr>
                     <a:xfrm>
                       <a:off x="0" y="0"/>
-                      <a:ext cx="5410736" cy="2153265"/>
+                      <a:ext cx="5731510" cy="2456180"/>
                     </a:xfrm>
                     <a:prstGeom prst="rect">
                       <a:avLst/>
@@ -680,8 +711,6 @@
           <w:lang w:eastAsia="en-IN"/>
         </w:rPr>
       </w:pPr>
-      <w:bookmarkStart w:id="0" w:name="_GoBack"/>
-      <w:bookmarkEnd w:id="0"/>
     </w:p>
     <w:p>
       <w:pPr>
@@ -1028,28 +1057,28 @@
           <w:szCs w:val="24"/>
           <w:lang w:eastAsia="en-IN"/>
         </w:rPr>
+        <w:t>best_parameters</w:t>
+      </w:r>
+      <w:proofErr w:type="spellEnd"/>
+    </w:p>
+    <w:p>
+      <w:pPr>
+        <w:spacing w:before="100" w:beforeAutospacing="1" w:after="100" w:afterAutospacing="1" w:line="240" w:lineRule="auto"/>
+        <w:rPr>
+          <w:rFonts w:ascii="Bahnschrift Condensed" w:eastAsia="Times New Roman" w:hAnsi="Bahnschrift Condensed" w:cs="Times New Roman"/>
+          <w:sz w:val="24"/>
+          <w:szCs w:val="24"/>
+          <w:lang w:eastAsia="en-IN"/>
+        </w:rPr>
+      </w:pPr>
+      <w:r>
+        <w:rPr>
+          <w:rFonts w:ascii="Bahnschrift Condensed" w:eastAsia="Times New Roman" w:hAnsi="Bahnschrift Condensed" w:cs="Times New Roman"/>
+          <w:sz w:val="24"/>
+          <w:szCs w:val="24"/>
+          <w:lang w:eastAsia="en-IN"/>
+        </w:rPr>
         <w:lastRenderedPageBreak/>
-        <w:t>best_parameters</w:t>
-      </w:r>
-      <w:proofErr w:type="spellEnd"/>
-    </w:p>
-    <w:p>
-      <w:pPr>
-        <w:spacing w:before="100" w:beforeAutospacing="1" w:after="100" w:afterAutospacing="1" w:line="240" w:lineRule="auto"/>
-        <w:rPr>
-          <w:rFonts w:ascii="Bahnschrift Condensed" w:eastAsia="Times New Roman" w:hAnsi="Bahnschrift Condensed" w:cs="Times New Roman"/>
-          <w:sz w:val="24"/>
-          <w:szCs w:val="24"/>
-          <w:lang w:eastAsia="en-IN"/>
-        </w:rPr>
-      </w:pPr>
-      <w:r>
-        <w:rPr>
-          <w:rFonts w:ascii="Bahnschrift Condensed" w:eastAsia="Times New Roman" w:hAnsi="Bahnschrift Condensed" w:cs="Times New Roman"/>
-          <w:sz w:val="24"/>
-          <w:szCs w:val="24"/>
-          <w:lang w:eastAsia="en-IN"/>
-        </w:rPr>
         <w:t xml:space="preserve">The </w:t>
       </w:r>
       <w:proofErr w:type="spellStart"/>
@@ -1393,105 +1422,6 @@
         </w:rPr>
         <w:t>This method prints the buy and sell dates for each trade, allowing for a detailed review of the trade execution.</w:t>
       </w:r>
-    </w:p>
-    <w:p>
-      <w:pPr>
-        <w:spacing w:before="100" w:beforeAutospacing="1" w:after="100" w:afterAutospacing="1" w:line="240" w:lineRule="auto"/>
-        <w:rPr>
-          <w:rFonts w:ascii="Bahnschrift Condensed" w:eastAsia="Times New Roman" w:hAnsi="Bahnschrift Condensed" w:cs="Times New Roman"/>
-          <w:sz w:val="24"/>
-          <w:szCs w:val="24"/>
-          <w:lang w:eastAsia="en-IN"/>
-        </w:rPr>
-      </w:pPr>
-    </w:p>
-    <w:p>
-      <w:pPr>
-        <w:spacing w:before="100" w:beforeAutospacing="1" w:after="100" w:afterAutospacing="1" w:line="240" w:lineRule="auto"/>
-        <w:rPr>
-          <w:rFonts w:ascii="Bahnschrift Condensed" w:eastAsia="Times New Roman" w:hAnsi="Bahnschrift Condensed" w:cs="Times New Roman"/>
-          <w:sz w:val="24"/>
-          <w:szCs w:val="24"/>
-          <w:lang w:eastAsia="en-IN"/>
-        </w:rPr>
-      </w:pPr>
-    </w:p>
-    <w:p>
-      <w:pPr>
-        <w:spacing w:before="100" w:beforeAutospacing="1" w:after="100" w:afterAutospacing="1" w:line="240" w:lineRule="auto"/>
-        <w:rPr>
-          <w:rFonts w:ascii="Bahnschrift Condensed" w:eastAsia="Times New Roman" w:hAnsi="Bahnschrift Condensed" w:cs="Times New Roman"/>
-          <w:sz w:val="24"/>
-          <w:szCs w:val="24"/>
-          <w:lang w:eastAsia="en-IN"/>
-        </w:rPr>
-      </w:pPr>
-    </w:p>
-    <w:p>
-      <w:pPr>
-        <w:spacing w:before="100" w:beforeAutospacing="1" w:after="100" w:afterAutospacing="1" w:line="240" w:lineRule="auto"/>
-        <w:rPr>
-          <w:rFonts w:ascii="Bahnschrift Condensed" w:eastAsia="Times New Roman" w:hAnsi="Bahnschrift Condensed" w:cs="Times New Roman"/>
-          <w:sz w:val="24"/>
-          <w:szCs w:val="24"/>
-          <w:lang w:eastAsia="en-IN"/>
-        </w:rPr>
-      </w:pPr>
-    </w:p>
-    <w:p>
-      <w:pPr>
-        <w:spacing w:before="100" w:beforeAutospacing="1" w:after="100" w:afterAutospacing="1" w:line="240" w:lineRule="auto"/>
-        <w:rPr>
-          <w:rFonts w:ascii="Bahnschrift Condensed" w:eastAsia="Times New Roman" w:hAnsi="Bahnschrift Condensed" w:cs="Times New Roman"/>
-          <w:sz w:val="24"/>
-          <w:szCs w:val="24"/>
-          <w:lang w:eastAsia="en-IN"/>
-        </w:rPr>
-      </w:pPr>
-    </w:p>
-    <w:p>
-      <w:pPr>
-        <w:spacing w:before="100" w:beforeAutospacing="1" w:after="100" w:afterAutospacing="1" w:line="240" w:lineRule="auto"/>
-        <w:rPr>
-          <w:rFonts w:ascii="Bahnschrift Condensed" w:eastAsia="Times New Roman" w:hAnsi="Bahnschrift Condensed" w:cs="Times New Roman"/>
-          <w:sz w:val="24"/>
-          <w:szCs w:val="24"/>
-          <w:lang w:eastAsia="en-IN"/>
-        </w:rPr>
-      </w:pPr>
-    </w:p>
-    <w:p>
-      <w:pPr>
-        <w:spacing w:before="100" w:beforeAutospacing="1" w:after="100" w:afterAutospacing="1" w:line="240" w:lineRule="auto"/>
-        <w:rPr>
-          <w:rFonts w:ascii="Bahnschrift Condensed" w:eastAsia="Times New Roman" w:hAnsi="Bahnschrift Condensed" w:cs="Times New Roman"/>
-          <w:sz w:val="24"/>
-          <w:szCs w:val="24"/>
-          <w:lang w:eastAsia="en-IN"/>
-        </w:rPr>
-      </w:pPr>
-    </w:p>
-    <w:p>
-      <w:pPr>
-        <w:spacing w:before="100" w:beforeAutospacing="1" w:after="100" w:afterAutospacing="1" w:line="240" w:lineRule="auto"/>
-        <w:rPr>
-          <w:rFonts w:ascii="Bahnschrift Condensed" w:eastAsia="Times New Roman" w:hAnsi="Bahnschrift Condensed" w:cs="Times New Roman"/>
-          <w:sz w:val="24"/>
-          <w:szCs w:val="24"/>
-          <w:lang w:eastAsia="en-IN"/>
-        </w:rPr>
-      </w:pPr>
-    </w:p>
-    <w:p>
-      <w:pPr>
-        <w:spacing w:before="100" w:beforeAutospacing="1" w:after="100" w:afterAutospacing="1" w:line="240" w:lineRule="auto"/>
-        <w:rPr>
-          <w:rFonts w:ascii="Bahnschrift Condensed" w:eastAsia="Times New Roman" w:hAnsi="Bahnschrift Condensed" w:cs="Times New Roman"/>
-          <w:sz w:val="24"/>
-          <w:szCs w:val="24"/>
-          <w:lang w:eastAsia="en-IN"/>
-        </w:rPr>
-      </w:pPr>
     </w:p>
     <w:p>
       <w:pPr>
@@ -1512,7 +1442,6 @@
           <w:u w:val="single"/>
           <w:lang w:eastAsia="en-IN"/>
         </w:rPr>
-        <w:lastRenderedPageBreak/>
         <w:t>Strategy Metrics</w:t>
       </w:r>
     </w:p>
@@ -1529,16 +1458,15 @@
       <w:r>
         <w:rPr>
           <w:rFonts w:ascii="Bahnschrift Condensed" w:eastAsia="Times New Roman" w:hAnsi="Bahnschrift Condensed" w:cs="Times New Roman"/>
-          <w:noProof/>
           <w:sz w:val="24"/>
           <w:szCs w:val="24"/>
           <w:lang w:eastAsia="en-IN"/>
         </w:rPr>
         <w:drawing>
-          <wp:inline distT="0" distB="0" distL="0" distR="0" wp14:anchorId="7A9DD08B" wp14:editId="1719B3E4">
-            <wp:extent cx="4252283" cy="2470150"/>
-            <wp:effectExtent l="0" t="0" r="0" b="6350"/>
-            <wp:docPr id="5" name="Picture 5"/>
+          <wp:inline distT="0" distB="0" distL="0" distR="0" wp14:anchorId="5FC512C8" wp14:editId="313C3EA9">
+            <wp:extent cx="5302250" cy="2517490"/>
+            <wp:effectExtent l="0" t="0" r="0" b="0"/>
+            <wp:docPr id="7" name="Picture 7"/>
             <wp:cNvGraphicFramePr>
               <a:graphicFrameLocks xmlns:a="http://schemas.openxmlformats.org/drawingml/2006/main" noChangeAspect="1"/>
             </wp:cNvGraphicFramePr>
@@ -1558,7 +1486,7 @@
                   <pic:spPr>
                     <a:xfrm>
                       <a:off x="0" y="0"/>
-                      <a:ext cx="4308719" cy="2502934"/>
+                      <a:ext cx="5381594" cy="2555162"/>
                     </a:xfrm>
                     <a:prstGeom prst="rect">
                       <a:avLst/>
@@ -1580,18 +1508,10 @@
           <w:lang w:val="en-US"/>
         </w:rPr>
       </w:pPr>
-      <w:r>
-        <w:rPr>
-          <w:rFonts w:ascii="Bahnschrift Condensed" w:hAnsi="Bahnschrift Condensed"/>
-          <w:sz w:val="24"/>
-          <w:szCs w:val="24"/>
-        </w:rPr>
-        <w:t>The use of stop loss minimizes losses, even though there are more losing trades than winning ones, as evidenced by the smaller average loss compared to the average win.</w:t>
-      </w:r>
     </w:p>
     <w:sectPr>
       <w:pgSz w:w="11906" w:h="16838"/>
-      <w:pgMar w:top="1440" w:right="1440" w:bottom="1440" w:left="1440" w:header="708" w:footer="708" w:gutter="0"/>
+      <w:pgMar w:top="720" w:right="720" w:bottom="720" w:left="720" w:header="708" w:footer="708" w:gutter="0"/>
       <w:cols w:space="708"/>
       <w:docGrid w:linePitch="360"/>
     </w:sectPr>
@@ -2405,7 +2325,7 @@
 </file>
 
 <file path=customXml/itemProps1.xml><?xml version="1.0" encoding="utf-8"?>
-<ds:datastoreItem xmlns:ds="http://schemas.openxmlformats.org/officeDocument/2006/customXml" ds:itemID="{8458D500-DE3F-4220-BA7D-CC28BB8AFBC1}">
+<ds:datastoreItem xmlns:ds="http://schemas.openxmlformats.org/officeDocument/2006/customXml" ds:itemID="{58570EE6-99F4-4740-AAD6-16D4837A9E33}">
   <ds:schemaRefs>
     <ds:schemaRef ds:uri="http://schemas.openxmlformats.org/officeDocument/2006/bibliography"/>
   </ds:schemaRefs>

</xml_diff>